<commit_message>
Last Updated Project Of Capital Stale
Assignment of Capital Stake(Latest Update)
</commit_message>
<xml_diff>
--- a/Project/Readme Must.docx
+++ b/Project/Readme Must.docx
@@ -6,15 +6,17 @@
       <w:pPr>
         <w:pStyle w:val="PlainText"/>
         <w:rPr>
-          <w:rFonts w:ascii="Courier New" w:hAnsi="Courier New" w:cs="Courier New"/>
+          <w:rFonts w:ascii="Times New Roman" w:hAnsi="Times New Roman" w:cs="Times New Roman"/>
           <w:b/>
+          <w:sz w:val="32"/>
         </w:rPr>
       </w:pPr>
       <w:bookmarkStart w:id="0" w:name="_GoBack"/>
       <w:r>
         <w:rPr>
-          <w:rFonts w:ascii="Courier New" w:hAnsi="Courier New" w:cs="Courier New"/>
+          <w:rFonts w:ascii="Times New Roman" w:hAnsi="Times New Roman" w:cs="Times New Roman"/>
           <w:b/>
+          <w:sz w:val="32"/>
         </w:rPr>
         <w:t>Steps:</w:t>
       </w:r>
@@ -23,27 +25,32 @@
       <w:pPr>
         <w:pStyle w:val="PlainText"/>
         <w:rPr>
-          <w:rFonts w:ascii="Courier New" w:hAnsi="Courier New" w:cs="Courier New"/>
-        </w:rPr>
-      </w:pPr>
-      <w:r>
-        <w:rPr>
-          <w:rFonts w:ascii="Courier New" w:hAnsi="Courier New" w:cs="Courier New"/>
-        </w:rPr>
-        <w:t>1) First of all go to the folder src using cd statement on the node js command prompt</w:t>
-      </w:r>
-      <w:r>
-        <w:rPr>
-          <w:rFonts w:ascii="Courier New" w:hAnsi="Courier New" w:cs="Courier New"/>
-        </w:rPr>
-        <w:t>.</w:t>
+          <w:rFonts w:ascii="Times New Roman" w:hAnsi="Times New Roman" w:cs="Times New Roman"/>
+          <w:sz w:val="32"/>
+        </w:rPr>
+      </w:pPr>
+      <w:r>
+        <w:rPr>
+          <w:rFonts w:ascii="Times New Roman" w:hAnsi="Times New Roman" w:cs="Times New Roman"/>
+          <w:sz w:val="32"/>
+        </w:rPr>
+        <w:t>1</w:t>
+      </w:r>
+      <w:r>
+        <w:rPr>
+          <w:rFonts w:ascii="Times New Roman" w:hAnsi="Times New Roman" w:cs="Times New Roman"/>
+          <w:sz w:val="32"/>
+        </w:rPr>
+        <w:t>) Run the file of index.html on the Google Chrome .It is the assignment that I created using the resources provided by you. (By converting the functions of the js file in to the Typescript class and the function).</w:t>
       </w:r>
     </w:p>
     <w:p>
       <w:pPr>
         <w:pStyle w:val="PlainText"/>
         <w:rPr>
-          <w:rFonts w:ascii="Courier New" w:hAnsi="Courier New" w:cs="Courier New"/>
+          <w:rFonts w:ascii="Times New Roman" w:hAnsi="Times New Roman" w:cs="Times New Roman"/>
+          <w:b/>
+          <w:sz w:val="32"/>
         </w:rPr>
       </w:pPr>
     </w:p>
@@ -51,80 +58,146 @@
       <w:pPr>
         <w:pStyle w:val="PlainText"/>
         <w:rPr>
-          <w:rFonts w:ascii="Courier New" w:hAnsi="Courier New" w:cs="Courier New"/>
-        </w:rPr>
-      </w:pPr>
-      <w:proofErr w:type="gramStart"/>
-      <w:r>
-        <w:rPr>
-          <w:rFonts w:ascii="Courier New" w:hAnsi="Courier New" w:cs="Courier New"/>
-        </w:rPr>
-        <w:t>2)Write</w:t>
-      </w:r>
-      <w:proofErr w:type="gramEnd"/>
-      <w:r>
-        <w:rPr>
-          <w:rFonts w:ascii="Courier New" w:hAnsi="Courier New" w:cs="Courier New"/>
-        </w:rPr>
-        <w:t xml:space="preserve"> the command tsc Autocomplete.ts to create the js file of the Autocomplete</w:t>
+          <w:rFonts w:ascii="Times New Roman" w:hAnsi="Times New Roman" w:cs="Times New Roman"/>
+          <w:b/>
+          <w:sz w:val="32"/>
+        </w:rPr>
+      </w:pPr>
+      <w:r>
+        <w:rPr>
+          <w:rFonts w:ascii="Times New Roman" w:hAnsi="Times New Roman" w:cs="Times New Roman"/>
+          <w:b/>
+          <w:sz w:val="32"/>
+        </w:rPr>
+        <w:t>Process</w:t>
       </w:r>
     </w:p>
     <w:p>
       <w:pPr>
         <w:pStyle w:val="PlainText"/>
         <w:rPr>
-          <w:rFonts w:ascii="Courier New" w:hAnsi="Courier New" w:cs="Courier New"/>
-        </w:rPr>
-      </w:pPr>
+          <w:rFonts w:ascii="Times New Roman" w:hAnsi="Times New Roman" w:cs="Times New Roman"/>
+          <w:sz w:val="32"/>
+        </w:rPr>
+      </w:pPr>
+      <w:r>
+        <w:rPr>
+          <w:rFonts w:ascii="Times New Roman" w:hAnsi="Times New Roman" w:cs="Times New Roman"/>
+          <w:sz w:val="32"/>
+        </w:rPr>
+        <w:t>1)  U</w:t>
+      </w:r>
+      <w:r>
+        <w:rPr>
+          <w:rFonts w:ascii="Times New Roman" w:hAnsi="Times New Roman" w:cs="Times New Roman"/>
+          <w:sz w:val="32"/>
+        </w:rPr>
+        <w:t>sing cd statement on the node js command prompt</w:t>
+      </w:r>
+      <w:r>
+        <w:rPr>
+          <w:rFonts w:ascii="Times New Roman" w:hAnsi="Times New Roman" w:cs="Times New Roman"/>
+          <w:sz w:val="32"/>
+        </w:rPr>
+        <w:t xml:space="preserve"> to go to the folder</w:t>
+      </w:r>
+      <w:r>
+        <w:rPr>
+          <w:rFonts w:ascii="Times New Roman" w:hAnsi="Times New Roman" w:cs="Times New Roman"/>
+          <w:sz w:val="32"/>
+        </w:rPr>
+        <w:t>.</w:t>
+      </w:r>
     </w:p>
     <w:p>
       <w:pPr>
         <w:pStyle w:val="PlainText"/>
         <w:rPr>
-          <w:rFonts w:ascii="Courier New" w:hAnsi="Courier New" w:cs="Courier New"/>
-        </w:rPr>
-      </w:pPr>
-      <w:r>
-        <w:rPr>
-          <w:rFonts w:ascii="Courier New" w:hAnsi="Courier New" w:cs="Courier New"/>
-        </w:rPr>
-        <w:t xml:space="preserve">3) After that go to the dist and open the index.html file. It is using the Autocomplete.js file that is created using the Autocomplete.ts </w:t>
-      </w:r>
+          <w:rFonts w:ascii="Times New Roman" w:hAnsi="Times New Roman" w:cs="Times New Roman"/>
+          <w:sz w:val="32"/>
+        </w:rPr>
+      </w:pPr>
     </w:p>
     <w:p>
       <w:pPr>
         <w:pStyle w:val="PlainText"/>
         <w:rPr>
-          <w:rFonts w:ascii="Courier New" w:hAnsi="Courier New" w:cs="Courier New"/>
-        </w:rPr>
-      </w:pPr>
+          <w:rFonts w:ascii="Times New Roman" w:hAnsi="Times New Roman" w:cs="Times New Roman"/>
+          <w:sz w:val="32"/>
+        </w:rPr>
+      </w:pPr>
+      <w:proofErr w:type="gramStart"/>
+      <w:r>
+        <w:rPr>
+          <w:rFonts w:ascii="Times New Roman" w:hAnsi="Times New Roman" w:cs="Times New Roman"/>
+          <w:sz w:val="32"/>
+        </w:rPr>
+        <w:t>2)Use</w:t>
+      </w:r>
+      <w:proofErr w:type="gramEnd"/>
+      <w:r>
+        <w:rPr>
+          <w:rFonts w:ascii="Times New Roman" w:hAnsi="Times New Roman" w:cs="Times New Roman"/>
+          <w:sz w:val="32"/>
+        </w:rPr>
+        <w:t xml:space="preserve"> the command tsc Autocomplete.ts to create the js file of the Autocomplete</w:t>
+      </w:r>
     </w:p>
     <w:p>
       <w:pPr>
         <w:pStyle w:val="PlainText"/>
         <w:rPr>
-          <w:rFonts w:ascii="Courier New" w:hAnsi="Courier New" w:cs="Courier New"/>
-        </w:rPr>
-      </w:pPr>
-      <w:r>
-        <w:rPr>
-          <w:rFonts w:ascii="Courier New" w:hAnsi="Courier New" w:cs="Courier New"/>
-        </w:rPr>
-        <w:t xml:space="preserve">4) Run the file </w:t>
-      </w:r>
-      <w:r>
-        <w:rPr>
-          <w:rFonts w:ascii="Courier New" w:hAnsi="Courier New" w:cs="Courier New"/>
-        </w:rPr>
-        <w:t xml:space="preserve">of index.html </w:t>
-      </w:r>
-      <w:r>
-        <w:rPr>
-          <w:rFonts w:ascii="Courier New" w:hAnsi="Courier New" w:cs="Courier New"/>
-        </w:rPr>
-        <w:t>on the Google Chrome .It is the assignment that I created using the resources provided by you. (By converting the functions of the js file in to the Typescript class and the function).</w:t>
-      </w:r>
-      <w:bookmarkEnd w:id="0"/>
+          <w:rFonts w:ascii="Times New Roman" w:hAnsi="Times New Roman" w:cs="Times New Roman"/>
+          <w:sz w:val="32"/>
+        </w:rPr>
+      </w:pPr>
+    </w:p>
+    <w:p>
+      <w:pPr>
+        <w:pStyle w:val="PlainText"/>
+        <w:rPr>
+          <w:rFonts w:ascii="Times New Roman" w:hAnsi="Times New Roman" w:cs="Times New Roman"/>
+          <w:sz w:val="32"/>
+        </w:rPr>
+      </w:pPr>
+      <w:r>
+        <w:rPr>
+          <w:rFonts w:ascii="Times New Roman" w:hAnsi="Times New Roman" w:cs="Times New Roman"/>
+          <w:sz w:val="32"/>
+        </w:rPr>
+        <w:t>3) Use</w:t>
+      </w:r>
+      <w:r>
+        <w:rPr>
+          <w:rFonts w:ascii="Times New Roman" w:hAnsi="Times New Roman" w:cs="Times New Roman"/>
+          <w:sz w:val="32"/>
+        </w:rPr>
+        <w:t xml:space="preserve"> the dist </w:t>
+      </w:r>
+      <w:r>
+        <w:rPr>
+          <w:rFonts w:ascii="Times New Roman" w:hAnsi="Times New Roman" w:cs="Times New Roman"/>
+          <w:sz w:val="32"/>
+        </w:rPr>
+        <w:t xml:space="preserve">folder </w:t>
+      </w:r>
+      <w:r>
+        <w:rPr>
+          <w:rFonts w:ascii="Times New Roman" w:hAnsi="Times New Roman" w:cs="Times New Roman"/>
+          <w:sz w:val="32"/>
+        </w:rPr>
+        <w:t xml:space="preserve">and open the index.html file. It is using the Autocomplete.js file that is created using the Autocomplete.ts </w:t>
+      </w:r>
+    </w:p>
+    <w:bookmarkEnd w:id="0"/>
+    <w:p>
+      <w:pPr>
+        <w:pStyle w:val="PlainText"/>
+        <w:rPr>
+          <w:rFonts w:ascii="Times New Roman" w:hAnsi="Times New Roman" w:cs="Times New Roman"/>
+          <w:sz w:val="32"/>
+        </w:rPr>
+      </w:pPr>
     </w:p>
     <w:sectPr>
       <w:pgSz w:w="12240" w:h="15840"/>

</xml_diff>